<commit_message>
Addition of public SG open data link
</commit_message>
<xml_diff>
--- a/sop/PEoLC R Script review.docx
+++ b/sop/PEoLC R Script review.docx
@@ -5087,12 +5087,6 @@
     </w:p>
     <w:p>
       <w:pPr>
-        <w:pStyle w:val="ListParagraph"/>
-      </w:pPr>
-    </w:p>
-    <w:p>
-      <w:pPr>
-        <w:pStyle w:val="ListParagraph"/>
         <w:rPr>
           <w:b/>
           <w:bCs/>
@@ -5107,23 +5101,36 @@
       </w:r>
     </w:p>
     <w:p>
-      <w:pPr>
-        <w:pStyle w:val="ListParagraph"/>
-        <w:rPr>
-          <w:b/>
-          <w:bCs/>
-        </w:rPr>
-      </w:pPr>
-    </w:p>
-    <w:p>
-      <w:pPr>
-        <w:pStyle w:val="ListParagraph"/>
-      </w:pPr>
+      <w:r>
+        <w:t xml:space="preserve">This needs to be updated after the publication has been released. Normally SG people get in touch to have this file via </w:t>
+      </w:r>
+      <w:proofErr w:type="spellStart"/>
+      <w:r>
+        <w:t>PEoLC</w:t>
+      </w:r>
+      <w:proofErr w:type="spellEnd"/>
+      <w:r>
+        <w:t xml:space="preserve"> Inbox.</w:t>
+      </w:r>
       <w:r>
         <w:t xml:space="preserve"> </w:t>
       </w:r>
       <w:r>
-        <w:t xml:space="preserve">This needs to be updated after the publication has been released. Normally SG people get in touch to have this file via </w:t>
+        <w:t xml:space="preserve">See R codes from </w:t>
+      </w:r>
+      <w:r>
+        <w:t>\\stats\irf\18-End-of-Life\Publication\SG open data</w:t>
+      </w:r>
+      <w:r>
+        <w:t xml:space="preserve"> to produce the output.</w:t>
+      </w:r>
+      <w:r>
+        <w:t xml:space="preserve"> There is also a word document included in this folder which provides instructions on how to register to be able to carry out data administration.</w:t>
+      </w:r>
+    </w:p>
+    <w:p>
+      <w:r>
+        <w:t xml:space="preserve">All previous communication can be found in the ‘SG open data’ subfolder within the </w:t>
       </w:r>
       <w:proofErr w:type="spellStart"/>
       <w:r>
@@ -5131,43 +5138,40 @@
       </w:r>
       <w:proofErr w:type="spellEnd"/>
       <w:r>
-        <w:t xml:space="preserve"> Inbox.</w:t>
-      </w:r>
-    </w:p>
-    <w:p>
-      <w:pPr>
-        <w:pStyle w:val="ListParagraph"/>
-      </w:pPr>
-      <w:r>
-        <w:t xml:space="preserve">See R codes from </w:t>
-      </w:r>
-      <w:r>
-        <w:t>\\stats\irf\18-End-of-Life\Publication\SG open data</w:t>
-      </w:r>
-      <w:r>
-        <w:t xml:space="preserve"> to produce the output.</w:t>
-      </w:r>
-    </w:p>
-    <w:p>
-      <w:pPr>
-        <w:pStyle w:val="ListParagraph"/>
-      </w:pPr>
-      <w:r>
-        <w:t xml:space="preserve">All previous communication can be found in the ‘SG open data’ subfolder within the </w:t>
-      </w:r>
-      <w:proofErr w:type="spellStart"/>
-      <w:r>
-        <w:t>PEoLC</w:t>
-      </w:r>
-      <w:proofErr w:type="spellEnd"/>
-      <w:r>
         <w:t xml:space="preserve"> Inbox, as well as the instructions on how to upload this file.</w:t>
       </w:r>
-    </w:p>
-    <w:p>
-      <w:pPr>
-        <w:pStyle w:val="ListParagraph"/>
-      </w:pPr>
+      <w:r>
+        <w:t xml:space="preserve"> For the latest release, please </w:t>
+      </w:r>
+      <w:r>
+        <w:t>see the link below which takes you to the public site to view the output. The easiest way to do this is download the full csv on the bottom right corner of the page</w:t>
+      </w:r>
+      <w:r>
+        <w:t>:</w:t>
+      </w:r>
+    </w:p>
+    <w:p>
+      <w:pPr>
+        <w:ind w:left="1440" w:firstLine="720"/>
+      </w:pPr>
+      <w:hyperlink r:id="rId7" w:history="1">
+        <w:proofErr w:type="spellStart"/>
+        <w:proofErr w:type="gramStart"/>
+        <w:r>
+          <w:rPr>
+            <w:rStyle w:val="Hyperlink"/>
+          </w:rPr>
+          <w:t>statistics.gov.scot</w:t>
+        </w:r>
+        <w:proofErr w:type="spellEnd"/>
+        <w:proofErr w:type="gramEnd"/>
+        <w:r>
+          <w:rPr>
+            <w:rStyle w:val="Hyperlink"/>
+          </w:rPr>
+          <w:t xml:space="preserve"> : Palliative and End of Life Care</w:t>
+        </w:r>
+      </w:hyperlink>
     </w:p>
     <w:sectPr>
       <w:pgSz w:w="11906" w:h="16838"/>

</xml_diff>